<commit_message>
Fixed all 3 SSU wording to be correct
Change-Id: I80c52ee411c06838fd5763d22fb0fe248db9b409
</commit_message>
<xml_diff>
--- a/documentation/features_specs/use_case_scenarios_specs/SSU_ChangingPassword.docx
+++ b/documentation/features_specs/use_case_scenarios_specs/SSU_ChangingPassword.docx
@@ -1,6 +1,6 @@
 
 <file path=word/document.xml><?xml version="1.0" encoding="utf-8"?>
-<w:document xmlns:wpc="http://schemas.microsoft.com/office/word/2010/wordprocessingCanvas" xmlns:cx="http://schemas.microsoft.com/office/drawing/2014/chartex" xmlns:cx1="http://schemas.microsoft.com/office/drawing/2015/9/8/chartex" xmlns:cx2="http://schemas.microsoft.com/office/drawing/2015/10/21/chartex" xmlns:cx3="http://schemas.microsoft.com/office/drawing/2016/5/9/chartex" xmlns:cx4="http://schemas.microsoft.com/office/drawing/2016/5/10/chartex" xmlns:cx5="http://schemas.microsoft.com/office/drawing/2016/5/11/chartex" xmlns:cx6="http://schemas.microsoft.com/office/drawing/2016/5/12/chartex" xmlns:cx7="http://schemas.microsoft.com/office/drawing/2016/5/13/chartex" xmlns:cx8="http://schemas.microsoft.com/office/drawing/2016/5/14/chartex" xmlns:mc="http://schemas.openxmlformats.org/markup-compatibility/2006" xmlns:aink="http://schemas.microsoft.com/office/drawing/2016/ink" xmlns:am3d="http://schemas.microsoft.com/office/drawing/2017/model3d" xmlns:o="urn:schemas-microsoft-com:office:office" xmlns:oel="http://schemas.microsoft.com/office/2019/extlst" xmlns:r="http://schemas.openxmlformats.org/officeDocument/2006/relationships" xmlns:m="http://schemas.openxmlformats.org/officeDocument/2006/math" xmlns:v="urn:schemas-microsoft-com:vml" xmlns:wp14="http://schemas.microsoft.com/office/word/2010/wordprocessingDrawing" xmlns:wp="http://schemas.openxmlformats.org/drawingml/2006/wordprocessingDrawing" xmlns:w10="urn:schemas-microsoft-com:office:word" xmlns:w="http://schemas.openxmlformats.org/wordprocessingml/2006/main" xmlns:w14="http://schemas.microsoft.com/office/word/2010/wordml" xmlns:w15="http://schemas.microsoft.com/office/word/2012/wordml" xmlns:w16cex="http://schemas.microsoft.com/office/word/2018/wordml/cex" xmlns:w16cid="http://schemas.microsoft.com/office/word/2016/wordml/cid" xmlns:w16="http://schemas.microsoft.com/office/word/2018/wordml" xmlns:w16du="http://schemas.microsoft.com/office/word/2023/wordml/word16du" xmlns:w16sdtdh="http://schemas.microsoft.com/office/word/2020/wordml/sdtdatahash" xmlns:w16se="http://schemas.microsoft.com/office/word/2015/wordml/symex" xmlns:wpg="http://schemas.microsoft.com/office/word/2010/wordprocessingGroup" xmlns:wpi="http://schemas.microsoft.com/office/word/2010/wordprocessingInk" xmlns:wne="http://schemas.microsoft.com/office/word/2006/wordml" xmlns:wps="http://schemas.microsoft.com/office/word/2010/wordprocessingShape" mc:Ignorable="w14 w15 w16se w16cid w16 w16cex w16sdtdh wp14">
+<w:document xmlns:wpc="http://schemas.microsoft.com/office/word/2010/wordprocessingCanvas" xmlns:cx="http://schemas.microsoft.com/office/drawing/2014/chartex" xmlns:cx1="http://schemas.microsoft.com/office/drawing/2015/9/8/chartex" xmlns:cx2="http://schemas.microsoft.com/office/drawing/2015/10/21/chartex" xmlns:cx3="http://schemas.microsoft.com/office/drawing/2016/5/9/chartex" xmlns:cx4="http://schemas.microsoft.com/office/drawing/2016/5/10/chartex" xmlns:cx5="http://schemas.microsoft.com/office/drawing/2016/5/11/chartex" xmlns:cx6="http://schemas.microsoft.com/office/drawing/2016/5/12/chartex" xmlns:cx7="http://schemas.microsoft.com/office/drawing/2016/5/13/chartex" xmlns:cx8="http://schemas.microsoft.com/office/drawing/2016/5/14/chartex" xmlns:mc="http://schemas.openxmlformats.org/markup-compatibility/2006" xmlns:aink="http://schemas.microsoft.com/office/drawing/2016/ink" xmlns:am3d="http://schemas.microsoft.com/office/drawing/2017/model3d" xmlns:o="urn:schemas-microsoft-com:office:office" xmlns:oel="http://schemas.microsoft.com/office/2019/extlst" xmlns:r="http://schemas.openxmlformats.org/officeDocument/2006/relationships" xmlns:m="http://schemas.openxmlformats.org/officeDocument/2006/math" xmlns:v="urn:schemas-microsoft-com:vml" xmlns:wp14="http://schemas.microsoft.com/office/word/2010/wordprocessingDrawing" xmlns:wp="http://schemas.openxmlformats.org/drawingml/2006/wordprocessingDrawing" xmlns:w10="urn:schemas-microsoft-com:office:word" xmlns:w="http://schemas.openxmlformats.org/wordprocessingml/2006/main" xmlns:w14="http://schemas.microsoft.com/office/word/2010/wordml" xmlns:w15="http://schemas.microsoft.com/office/word/2012/wordml" xmlns:w16cex="http://schemas.microsoft.com/office/word/2018/wordml/cex" xmlns:w16cid="http://schemas.microsoft.com/office/word/2016/wordml/cid" xmlns:w16="http://schemas.microsoft.com/office/word/2018/wordml" xmlns:w16sdtdh="http://schemas.microsoft.com/office/word/2020/wordml/sdtdatahash" xmlns:w16se="http://schemas.microsoft.com/office/word/2015/wordml/symex" xmlns:wpg="http://schemas.microsoft.com/office/word/2010/wordprocessingGroup" xmlns:wpi="http://schemas.microsoft.com/office/word/2010/wordprocessingInk" xmlns:wne="http://schemas.microsoft.com/office/word/2006/wordml" xmlns:wps="http://schemas.microsoft.com/office/word/2010/wordprocessingShape" mc:Ignorable="w14 w15 w16se w16cid w16 w16cex w16sdtdh wp14">
   <w:body>
     <w:p>
       <w:pPr>
@@ -817,7 +817,7 @@
               </wp:anchor>
             </w:drawing>
           </mc:Choice>
-          <mc:Fallback>
+          <mc:Fallback xmlns:w16du="http://schemas.microsoft.com/office/word/2023/wordml/word16du">
             <w:pict>
               <v:line w14:anchorId="1E0554C2" id="Straight Connector 2" o:spid="_x0000_s1026" style="position:absolute;z-index:251660288;visibility:visible;mso-wrap-style:square;mso-width-percent:0;mso-height-percent:0;mso-wrap-distance-left:9pt;mso-wrap-distance-top:0;mso-wrap-distance-right:9pt;mso-wrap-distance-bottom:0;mso-position-horizontal:left;mso-position-horizontal-relative:margin;mso-position-vertical:absolute;mso-position-vertical-relative:text;mso-width-percent:0;mso-height-percent:0;mso-width-relative:margin;mso-height-relative:margin" from="0,13pt" to="466.55pt,15.8pt" o:gfxdata="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" strokecolor="#ffc000 [3207]" strokeweight=".5pt">
                 <v:stroke joinstyle="miter"/>
@@ -2557,15 +2557,7 @@
               <w:cnfStyle w:val="000000000000" w:firstRow="0" w:lastRow="0" w:firstColumn="0" w:lastColumn="0" w:oddVBand="0" w:evenVBand="0" w:oddHBand="0" w:evenHBand="0" w:firstRowFirstColumn="0" w:firstRowLastColumn="0" w:lastRowFirstColumn="0" w:lastRowLastColumn="0"/>
             </w:pPr>
             <w:r>
-              <w:t xml:space="preserve">Fixed defects stated in the formal review done by team </w:t>
-            </w:r>
-            <w:proofErr w:type="spellStart"/>
-            <w:r>
-              <w:t>Psiledžije</w:t>
-            </w:r>
-            <w:proofErr w:type="spellEnd"/>
-            <w:r>
-              <w:t>.</w:t>
+              <w:t>Fixed defects stated in the formal review done by team Psiledžije.</w:t>
             </w:r>
           </w:p>
         </w:tc>
@@ -2595,13 +2587,8 @@
               <w:cnfStyle w:val="000000000000" w:firstRow="0" w:lastRow="0" w:firstColumn="0" w:lastColumn="0" w:oddVBand="0" w:evenVBand="0" w:oddHBand="0" w:evenHBand="0" w:firstRowFirstColumn="0" w:firstRowLastColumn="0" w:lastRowFirstColumn="0" w:lastRowLastColumn="0"/>
             </w:pPr>
             <w:r>
-              <w:t xml:space="preserve">Aleksandar </w:t>
+              <w:t>Aleksandar Radenkovi</w:t>
             </w:r>
-            <w:proofErr w:type="spellStart"/>
-            <w:r>
-              <w:t>Radenkovi</w:t>
-            </w:r>
-            <w:proofErr w:type="spellEnd"/>
             <w:r>
               <w:rPr>
                 <w:lang w:val="sr-Latn-RS"/>
@@ -2626,6 +2613,9 @@
               <w:spacing w:line="360" w:lineRule="auto"/>
               <w:jc w:val="center"/>
             </w:pPr>
+            <w:r>
+              <w:t>2.1</w:t>
+            </w:r>
           </w:p>
         </w:tc>
         <w:tc>
@@ -2638,6 +2628,9 @@
               <w:jc w:val="center"/>
               <w:cnfStyle w:val="000000100000" w:firstRow="0" w:lastRow="0" w:firstColumn="0" w:lastColumn="0" w:oddVBand="0" w:evenVBand="0" w:oddHBand="1" w:evenHBand="0" w:firstRowFirstColumn="0" w:firstRowLastColumn="0" w:lastRowFirstColumn="0" w:lastRowLastColumn="0"/>
             </w:pPr>
+            <w:r>
+              <w:t>19.6.2023.</w:t>
+            </w:r>
           </w:p>
         </w:tc>
         <w:tc>
@@ -2650,6 +2643,9 @@
               <w:jc w:val="center"/>
               <w:cnfStyle w:val="000000100000" w:firstRow="0" w:lastRow="0" w:firstColumn="0" w:lastColumn="0" w:oddVBand="0" w:evenVBand="0" w:oddHBand="1" w:evenHBand="0" w:firstRowFirstColumn="0" w:firstRowLastColumn="0" w:lastRowFirstColumn="0" w:lastRowLastColumn="0"/>
             </w:pPr>
+            <w:r>
+              <w:t>Fixes in wording</w:t>
+            </w:r>
           </w:p>
         </w:tc>
         <w:tc>
@@ -2662,6 +2658,25 @@
               <w:jc w:val="center"/>
               <w:cnfStyle w:val="000000100000" w:firstRow="0" w:lastRow="0" w:firstColumn="0" w:lastColumn="0" w:oddVBand="0" w:evenVBand="0" w:oddHBand="1" w:evenHBand="0" w:firstRowFirstColumn="0" w:firstRowLastColumn="0" w:lastRowFirstColumn="0" w:lastRowLastColumn="0"/>
             </w:pPr>
+            <w:r>
+              <w:t>Jovana Bjelica,</w:t>
+            </w:r>
+          </w:p>
+          <w:p>
+            <w:pPr>
+              <w:spacing w:line="360" w:lineRule="auto"/>
+              <w:jc w:val="center"/>
+              <w:cnfStyle w:val="000000100000" w:firstRow="0" w:lastRow="0" w:firstColumn="0" w:lastColumn="0" w:oddVBand="0" w:evenVBand="0" w:oddHBand="1" w:evenHBand="0" w:firstRowFirstColumn="0" w:firstRowLastColumn="0" w:lastRowFirstColumn="0" w:lastRowLastColumn="0"/>
+            </w:pPr>
+            <w:r>
+              <w:t>Andrej Dujovi</w:t>
+            </w:r>
+            <w:r>
+              <w:rPr>
+                <w:lang w:val="sr-Latn-RS"/>
+              </w:rPr>
+              <w:t>ć</w:t>
+            </w:r>
           </w:p>
         </w:tc>
       </w:tr>
@@ -3010,7 +3025,7 @@
           <w:sz w:val="28"/>
           <w:szCs w:val="28"/>
         </w:rPr>
-        <w:t>This document is intended for members of the Terminal  team during design and testing, and it also can be used for writing the user manual applications.</w:t>
+        <w:t>This document is intended for members of the Terminal team during design and testing, and it also can be used for writing the user manual applications.</w:t>
       </w:r>
     </w:p>
     <w:p>
@@ -3444,7 +3459,42 @@
           <w:sz w:val="28"/>
           <w:szCs w:val="28"/>
         </w:rPr>
-        <w:t>link</w:t>
+        <w:t>"</w:t>
+      </w:r>
+      <w:r>
+        <w:rPr>
+          <w:sz w:val="28"/>
+          <w:szCs w:val="28"/>
+        </w:rPr>
+        <w:t>Settings</w:t>
+      </w:r>
+      <w:r>
+        <w:rPr>
+          <w:sz w:val="28"/>
+          <w:szCs w:val="28"/>
+        </w:rPr>
+        <w:t>"</w:t>
+      </w:r>
+      <w:r>
+        <w:rPr>
+          <w:sz w:val="28"/>
+          <w:szCs w:val="28"/>
+        </w:rPr>
+        <w:t xml:space="preserve"> button of</w:t>
+      </w:r>
+      <w:r>
+        <w:rPr>
+          <w:sz w:val="28"/>
+          <w:szCs w:val="28"/>
+        </w:rPr>
+        <w:t xml:space="preserve"> the </w:t>
+      </w:r>
+      <w:r>
+        <w:rPr>
+          <w:sz w:val="28"/>
+          <w:szCs w:val="28"/>
+        </w:rPr>
+        <w:t>top right Profile</w:t>
       </w:r>
       <w:r>
         <w:rPr>
@@ -3458,63 +3508,21 @@
           <w:sz w:val="28"/>
           <w:szCs w:val="28"/>
         </w:rPr>
-        <w:t>"</w:t>
-      </w:r>
-      <w:r>
-        <w:rPr>
-          <w:sz w:val="28"/>
-          <w:szCs w:val="28"/>
-        </w:rPr>
-        <w:t>Forgot password?</w:t>
-      </w:r>
-      <w:r>
-        <w:rPr>
-          <w:sz w:val="28"/>
-          <w:szCs w:val="28"/>
-        </w:rPr>
-        <w:t>"</w:t>
-      </w:r>
-      <w:r>
-        <w:rPr>
-          <w:sz w:val="28"/>
-          <w:szCs w:val="28"/>
-        </w:rPr>
-        <w:t xml:space="preserve"> on the page </w:t>
-      </w:r>
-      <w:r>
-        <w:rPr>
-          <w:sz w:val="28"/>
-          <w:szCs w:val="28"/>
-        </w:rPr>
-        <w:t>"</w:t>
-      </w:r>
-      <w:r>
-        <w:rPr>
-          <w:sz w:val="28"/>
-          <w:szCs w:val="28"/>
-        </w:rPr>
-        <w:t>L</w:t>
-      </w:r>
-      <w:r>
-        <w:rPr>
-          <w:sz w:val="28"/>
-          <w:szCs w:val="28"/>
-        </w:rPr>
-        <w:t>og in</w:t>
-      </w:r>
-      <w:r>
-        <w:rPr>
-          <w:sz w:val="28"/>
-          <w:szCs w:val="28"/>
-        </w:rPr>
-        <w:t>"</w:t>
-      </w:r>
-      <w:r>
-        <w:rPr>
-          <w:sz w:val="28"/>
-          <w:szCs w:val="28"/>
-        </w:rPr>
-        <w:t>,</w:t>
+        <w:t xml:space="preserve">menu </w:t>
+      </w:r>
+      <w:r>
+        <w:rPr>
+          <w:sz w:val="28"/>
+          <w:szCs w:val="28"/>
+        </w:rPr>
+        <w:t xml:space="preserve">the </w:t>
+      </w:r>
+      <w:r>
+        <w:rPr>
+          <w:sz w:val="28"/>
+          <w:szCs w:val="28"/>
+        </w:rPr>
+        <w:t>user</w:t>
       </w:r>
       <w:r>
         <w:rPr>
@@ -3528,35 +3536,7 @@
           <w:sz w:val="28"/>
           <w:szCs w:val="28"/>
         </w:rPr>
-        <w:t xml:space="preserve">the </w:t>
-      </w:r>
-      <w:r>
-        <w:rPr>
-          <w:sz w:val="28"/>
-          <w:szCs w:val="28"/>
-        </w:rPr>
-        <w:t>user</w:t>
-      </w:r>
-      <w:r>
-        <w:rPr>
-          <w:sz w:val="28"/>
-          <w:szCs w:val="28"/>
-        </w:rPr>
-        <w:t xml:space="preserve"> </w:t>
-      </w:r>
-      <w:r>
-        <w:rPr>
-          <w:sz w:val="28"/>
-          <w:szCs w:val="28"/>
-        </w:rPr>
-        <w:t xml:space="preserve">selects the option for changing the </w:t>
-      </w:r>
-      <w:r>
-        <w:rPr>
-          <w:sz w:val="28"/>
-          <w:szCs w:val="28"/>
-        </w:rPr>
-        <w:t>password</w:t>
+        <w:t>is redirected to the password reset page of the website</w:t>
       </w:r>
       <w:r>
         <w:rPr>
@@ -3585,35 +3565,14 @@
           <w:sz w:val="28"/>
           <w:szCs w:val="28"/>
         </w:rPr>
-        <w:t xml:space="preserve">A 4-digit code </w:t>
-      </w:r>
-      <w:r>
-        <w:rPr>
-          <w:sz w:val="28"/>
-          <w:szCs w:val="28"/>
-        </w:rPr>
-        <w:t xml:space="preserve">is sent to the user’s </w:t>
-      </w:r>
-      <w:r>
-        <w:rPr>
-          <w:sz w:val="28"/>
-          <w:szCs w:val="28"/>
-        </w:rPr>
-        <w:t>e-mail address saved in the application database</w:t>
-      </w:r>
-      <w:r>
-        <w:rPr>
-          <w:sz w:val="28"/>
-          <w:szCs w:val="28"/>
-        </w:rPr>
-        <w:t xml:space="preserve">, and it has to be entered in the field marked </w:t>
-      </w:r>
-      <w:r>
-        <w:rPr>
-          <w:sz w:val="28"/>
-          <w:szCs w:val="28"/>
-        </w:rPr>
-        <w:t>for it.</w:t>
+        <w:t>The page has two inputs, one is for the old (current) password and the other input is for the new password that the user wants to change to</w:t>
+      </w:r>
+      <w:r>
+        <w:rPr>
+          <w:sz w:val="28"/>
+          <w:szCs w:val="28"/>
+        </w:rPr>
+        <w:t>.</w:t>
       </w:r>
       <w:r>
         <w:rPr>
@@ -3736,21 +3695,28 @@
           <w:sz w:val="28"/>
           <w:szCs w:val="28"/>
         </w:rPr>
-        <w:t xml:space="preserve"> user enters correct code. After that, he is re</w:t>
-      </w:r>
-      <w:r>
-        <w:rPr>
-          <w:sz w:val="28"/>
-          <w:szCs w:val="28"/>
-        </w:rPr>
-        <w:t xml:space="preserve">quired to enter a new password </w:t>
-      </w:r>
-      <w:r>
-        <w:rPr>
-          <w:sz w:val="28"/>
-          <w:szCs w:val="28"/>
-        </w:rPr>
-        <w:t>that meets the criteria desc</w:t>
+        <w:t xml:space="preserve"> user enters </w:t>
+      </w:r>
+      <w:r>
+        <w:rPr>
+          <w:sz w:val="28"/>
+          <w:szCs w:val="28"/>
+        </w:rPr>
+        <w:t>everything correctly (</w:t>
+      </w:r>
+      <w:r>
+        <w:rPr>
+          <w:sz w:val="28"/>
+          <w:szCs w:val="28"/>
+        </w:rPr>
+        <w:t xml:space="preserve">password </w:t>
+      </w:r>
+      <w:r>
+        <w:rPr>
+          <w:sz w:val="28"/>
+          <w:szCs w:val="28"/>
+        </w:rPr>
+        <w:t>meets the criteria desc</w:t>
       </w:r>
       <w:r>
         <w:rPr>
@@ -3764,7 +3730,28 @@
           <w:sz w:val="28"/>
           <w:szCs w:val="28"/>
         </w:rPr>
-        <w:t>.3.1 Registration”.</w:t>
+        <w:t>.3.1 Registration”</w:t>
+      </w:r>
+      <w:r>
+        <w:rPr>
+          <w:sz w:val="28"/>
+          <w:szCs w:val="28"/>
+        </w:rPr>
+        <w:t>)</w:t>
+      </w:r>
+      <w:r>
+        <w:rPr>
+          <w:sz w:val="28"/>
+          <w:szCs w:val="28"/>
+        </w:rPr>
+        <w:t>.</w:t>
+      </w:r>
+      <w:r>
+        <w:rPr>
+          <w:sz w:val="28"/>
+          <w:szCs w:val="28"/>
+        </w:rPr>
+        <w:t xml:space="preserve"> He is after logged out and redirected to the login page.</w:t>
       </w:r>
     </w:p>
     <w:p>
@@ -3821,63 +3808,10 @@
           <w:sz w:val="24"/>
           <w:szCs w:val="24"/>
         </w:rPr>
-        <w:t>enters incorrect code</w:t>
+        <w:t xml:space="preserve">enters incorrect </w:t>
       </w:r>
       <w:bookmarkEnd w:id="9"/>
-    </w:p>
-    <w:bookmarkEnd w:id="10"/>
-    <w:p>
-      <w:pPr>
-        <w:spacing w:line="360" w:lineRule="auto"/>
-        <w:ind w:left="1644"/>
-        <w:jc w:val="both"/>
-        <w:rPr>
-          <w:sz w:val="28"/>
-          <w:szCs w:val="28"/>
-        </w:rPr>
-      </w:pPr>
-      <w:r>
-        <w:rPr>
-          <w:sz w:val="28"/>
-          <w:szCs w:val="28"/>
-        </w:rPr>
-        <w:t xml:space="preserve">Basic user </w:t>
-      </w:r>
-      <w:r>
-        <w:rPr>
-          <w:sz w:val="28"/>
-          <w:szCs w:val="28"/>
-        </w:rPr>
-        <w:t xml:space="preserve">enters </w:t>
-      </w:r>
-      <w:r>
-        <w:rPr>
-          <w:sz w:val="28"/>
-          <w:szCs w:val="28"/>
-        </w:rPr>
-        <w:t xml:space="preserve">a different code </w:t>
-      </w:r>
-      <w:r>
-        <w:rPr>
-          <w:sz w:val="28"/>
-          <w:szCs w:val="28"/>
-        </w:rPr>
-        <w:t>from the one sent to his mail.</w:t>
-      </w:r>
-      <w:r>
-        <w:rPr>
-          <w:sz w:val="28"/>
-          <w:szCs w:val="28"/>
-        </w:rPr>
-        <w:t xml:space="preserve"> </w:t>
-      </w:r>
-    </w:p>
-    <w:p>
-      <w:pPr>
-        <w:pStyle w:val="Heading2"/>
-        <w:spacing w:line="360" w:lineRule="auto"/>
-        <w:ind w:left="1110"/>
-        <w:jc w:val="both"/>
+      <w:r>
         <w:rPr>
           <w:i/>
           <w:iCs/>
@@ -3885,9 +3819,69 @@
           <w:sz w:val="24"/>
           <w:szCs w:val="24"/>
         </w:rPr>
-      </w:pPr>
-      <w:bookmarkStart w:id="11" w:name="_Toc130479002"/>
-      <w:r>
+        <w:t>old password</w:t>
+      </w:r>
+    </w:p>
+    <w:bookmarkEnd w:id="10"/>
+    <w:p>
+      <w:pPr>
+        <w:spacing w:line="360" w:lineRule="auto"/>
+        <w:ind w:left="1644"/>
+        <w:jc w:val="both"/>
+        <w:rPr>
+          <w:sz w:val="28"/>
+          <w:szCs w:val="28"/>
+        </w:rPr>
+      </w:pPr>
+      <w:r>
+        <w:rPr>
+          <w:sz w:val="28"/>
+          <w:szCs w:val="28"/>
+        </w:rPr>
+        <w:t xml:space="preserve">Basic user </w:t>
+      </w:r>
+      <w:r>
+        <w:rPr>
+          <w:sz w:val="28"/>
+          <w:szCs w:val="28"/>
+        </w:rPr>
+        <w:t xml:space="preserve">enters </w:t>
+      </w:r>
+      <w:r>
+        <w:rPr>
+          <w:sz w:val="28"/>
+          <w:szCs w:val="28"/>
+        </w:rPr>
+        <w:t>a</w:t>
+      </w:r>
+      <w:r>
+        <w:rPr>
+          <w:sz w:val="28"/>
+          <w:szCs w:val="28"/>
+        </w:rPr>
+        <w:t xml:space="preserve"> wrong old password, he is notified by an error message about it</w:t>
+      </w:r>
+      <w:r>
+        <w:rPr>
+          <w:sz w:val="28"/>
+          <w:szCs w:val="28"/>
+        </w:rPr>
+        <w:t>.</w:t>
+      </w:r>
+      <w:r>
+        <w:rPr>
+          <w:sz w:val="28"/>
+          <w:szCs w:val="28"/>
+        </w:rPr>
+        <w:t xml:space="preserve"> </w:t>
+      </w:r>
+    </w:p>
+    <w:p>
+      <w:pPr>
+        <w:pStyle w:val="Heading2"/>
+        <w:spacing w:line="360" w:lineRule="auto"/>
+        <w:ind w:left="1110"/>
+        <w:jc w:val="both"/>
         <w:rPr>
           <w:i/>
           <w:iCs/>
@@ -3895,8 +3889,8 @@
           <w:sz w:val="24"/>
           <w:szCs w:val="24"/>
         </w:rPr>
-        <w:t xml:space="preserve">2.2.3 </w:t>
-      </w:r>
+      </w:pPr>
+      <w:bookmarkStart w:id="11" w:name="_Toc130479002"/>
       <w:r>
         <w:rPr>
           <w:i/>
@@ -3905,7 +3899,7 @@
           <w:sz w:val="24"/>
           <w:szCs w:val="24"/>
         </w:rPr>
-        <w:t xml:space="preserve"> </w:t>
+        <w:t xml:space="preserve">2.2.3 </w:t>
       </w:r>
       <w:r>
         <w:rPr>
@@ -3915,9 +3909,8 @@
           <w:sz w:val="24"/>
           <w:szCs w:val="24"/>
         </w:rPr>
-        <w:t>Basic user enters correct code, but the new password does not meet the criteria</w:t>
-      </w:r>
-      <w:bookmarkEnd w:id="11"/>
+        <w:t xml:space="preserve"> </w:t>
+      </w:r>
       <w:r>
         <w:rPr>
           <w:i/>
@@ -3926,6 +3919,37 @@
           <w:sz w:val="24"/>
           <w:szCs w:val="24"/>
         </w:rPr>
+        <w:t xml:space="preserve">Basic user enters correct </w:t>
+      </w:r>
+      <w:r>
+        <w:rPr>
+          <w:i/>
+          <w:iCs/>
+          <w:color w:val="BF8F00" w:themeColor="accent4" w:themeShade="BF"/>
+          <w:sz w:val="24"/>
+          <w:szCs w:val="24"/>
+        </w:rPr>
+        <w:t>old password</w:t>
+      </w:r>
+      <w:r>
+        <w:rPr>
+          <w:i/>
+          <w:iCs/>
+          <w:color w:val="BF8F00" w:themeColor="accent4" w:themeShade="BF"/>
+          <w:sz w:val="24"/>
+          <w:szCs w:val="24"/>
+        </w:rPr>
+        <w:t>, but the new password does not meet the criteria</w:t>
+      </w:r>
+      <w:bookmarkEnd w:id="11"/>
+      <w:r>
+        <w:rPr>
+          <w:i/>
+          <w:iCs/>
+          <w:color w:val="BF8F00" w:themeColor="accent4" w:themeShade="BF"/>
+          <w:sz w:val="24"/>
+          <w:szCs w:val="24"/>
+        </w:rPr>
         <w:t xml:space="preserve">  </w:t>
       </w:r>
     </w:p>
@@ -3965,7 +3989,35 @@
           <w:sz w:val="28"/>
           <w:szCs w:val="28"/>
         </w:rPr>
-        <w:t xml:space="preserve"> correct code, but password </w:t>
+        <w:t xml:space="preserve"> </w:t>
+      </w:r>
+      <w:r>
+        <w:rPr>
+          <w:sz w:val="28"/>
+          <w:szCs w:val="28"/>
+        </w:rPr>
+        <w:t xml:space="preserve">the </w:t>
+      </w:r>
+      <w:r>
+        <w:rPr>
+          <w:sz w:val="28"/>
+          <w:szCs w:val="28"/>
+        </w:rPr>
+        <w:t xml:space="preserve">correct </w:t>
+      </w:r>
+      <w:r>
+        <w:rPr>
+          <w:sz w:val="28"/>
+          <w:szCs w:val="28"/>
+        </w:rPr>
+        <w:t>old password</w:t>
+      </w:r>
+      <w:r>
+        <w:rPr>
+          <w:sz w:val="28"/>
+          <w:szCs w:val="28"/>
+        </w:rPr>
+        <w:t xml:space="preserve">, but password </w:t>
       </w:r>
       <w:r>
         <w:rPr>
@@ -3980,6 +4032,20 @@
           <w:szCs w:val="28"/>
         </w:rPr>
         <w:t xml:space="preserve"> </w:t>
+      </w:r>
+      <w:r>
+        <w:rPr>
+          <w:sz w:val="28"/>
+          <w:szCs w:val="28"/>
+        </w:rPr>
+        <w:t>H</w:t>
+      </w:r>
+      <w:r>
+        <w:rPr>
+          <w:sz w:val="28"/>
+          <w:szCs w:val="28"/>
+        </w:rPr>
+        <w:t xml:space="preserve">e is notified by an error message about it. </w:t>
       </w:r>
     </w:p>
     <w:p>
@@ -4241,8 +4307,8 @@
         </w:rPr>
         <w:t>Prerequisites</w:t>
       </w:r>
+      <w:bookmarkEnd w:id="12"/>
       <w:bookmarkEnd w:id="13"/>
-      <w:bookmarkEnd w:id="12"/>
     </w:p>
     <w:p>
       <w:pPr>
@@ -4398,7 +4464,7 @@
 </file>
 
 <file path=word/endnotes.xml><?xml version="1.0" encoding="utf-8"?>
-<w:endnotes xmlns:wpc="http://schemas.microsoft.com/office/word/2010/wordprocessingCanvas" xmlns:cx="http://schemas.microsoft.com/office/drawing/2014/chartex" xmlns:cx1="http://schemas.microsoft.com/office/drawing/2015/9/8/chartex" xmlns:cx2="http://schemas.microsoft.com/office/drawing/2015/10/21/chartex" xmlns:cx3="http://schemas.microsoft.com/office/drawing/2016/5/9/chartex" xmlns:cx4="http://schemas.microsoft.com/office/drawing/2016/5/10/chartex" xmlns:cx5="http://schemas.microsoft.com/office/drawing/2016/5/11/chartex" xmlns:cx6="http://schemas.microsoft.com/office/drawing/2016/5/12/chartex" xmlns:cx7="http://schemas.microsoft.com/office/drawing/2016/5/13/chartex" xmlns:cx8="http://schemas.microsoft.com/office/drawing/2016/5/14/chartex" xmlns:mc="http://schemas.openxmlformats.org/markup-compatibility/2006" xmlns:aink="http://schemas.microsoft.com/office/drawing/2016/ink" xmlns:am3d="http://schemas.microsoft.com/office/drawing/2017/model3d" xmlns:o="urn:schemas-microsoft-com:office:office" xmlns:oel="http://schemas.microsoft.com/office/2019/extlst" xmlns:r="http://schemas.openxmlformats.org/officeDocument/2006/relationships" xmlns:m="http://schemas.openxmlformats.org/officeDocument/2006/math" xmlns:v="urn:schemas-microsoft-com:vml" xmlns:wp14="http://schemas.microsoft.com/office/word/2010/wordprocessingDrawing" xmlns:wp="http://schemas.openxmlformats.org/drawingml/2006/wordprocessingDrawing" xmlns:w10="urn:schemas-microsoft-com:office:word" xmlns:w="http://schemas.openxmlformats.org/wordprocessingml/2006/main" xmlns:w14="http://schemas.microsoft.com/office/word/2010/wordml" xmlns:w15="http://schemas.microsoft.com/office/word/2012/wordml" xmlns:w16cex="http://schemas.microsoft.com/office/word/2018/wordml/cex" xmlns:w16cid="http://schemas.microsoft.com/office/word/2016/wordml/cid" xmlns:w16="http://schemas.microsoft.com/office/word/2018/wordml" xmlns:w16du="http://schemas.microsoft.com/office/word/2023/wordml/word16du" xmlns:w16sdtdh="http://schemas.microsoft.com/office/word/2020/wordml/sdtdatahash" xmlns:w16se="http://schemas.microsoft.com/office/word/2015/wordml/symex" xmlns:wpg="http://schemas.microsoft.com/office/word/2010/wordprocessingGroup" xmlns:wpi="http://schemas.microsoft.com/office/word/2010/wordprocessingInk" xmlns:wne="http://schemas.microsoft.com/office/word/2006/wordml" xmlns:wps="http://schemas.microsoft.com/office/word/2010/wordprocessingShape" mc:Ignorable="w14 w15 w16se w16cid w16 w16cex w16sdtdh wp14">
+<w:endnotes xmlns:wpc="http://schemas.microsoft.com/office/word/2010/wordprocessingCanvas" xmlns:cx="http://schemas.microsoft.com/office/drawing/2014/chartex" xmlns:cx1="http://schemas.microsoft.com/office/drawing/2015/9/8/chartex" xmlns:cx2="http://schemas.microsoft.com/office/drawing/2015/10/21/chartex" xmlns:cx3="http://schemas.microsoft.com/office/drawing/2016/5/9/chartex" xmlns:cx4="http://schemas.microsoft.com/office/drawing/2016/5/10/chartex" xmlns:cx5="http://schemas.microsoft.com/office/drawing/2016/5/11/chartex" xmlns:cx6="http://schemas.microsoft.com/office/drawing/2016/5/12/chartex" xmlns:cx7="http://schemas.microsoft.com/office/drawing/2016/5/13/chartex" xmlns:cx8="http://schemas.microsoft.com/office/drawing/2016/5/14/chartex" xmlns:mc="http://schemas.openxmlformats.org/markup-compatibility/2006" xmlns:aink="http://schemas.microsoft.com/office/drawing/2016/ink" xmlns:am3d="http://schemas.microsoft.com/office/drawing/2017/model3d" xmlns:o="urn:schemas-microsoft-com:office:office" xmlns:oel="http://schemas.microsoft.com/office/2019/extlst" xmlns:r="http://schemas.openxmlformats.org/officeDocument/2006/relationships" xmlns:m="http://schemas.openxmlformats.org/officeDocument/2006/math" xmlns:v="urn:schemas-microsoft-com:vml" xmlns:wp14="http://schemas.microsoft.com/office/word/2010/wordprocessingDrawing" xmlns:wp="http://schemas.openxmlformats.org/drawingml/2006/wordprocessingDrawing" xmlns:w10="urn:schemas-microsoft-com:office:word" xmlns:w="http://schemas.openxmlformats.org/wordprocessingml/2006/main" xmlns:w14="http://schemas.microsoft.com/office/word/2010/wordml" xmlns:w15="http://schemas.microsoft.com/office/word/2012/wordml" xmlns:w16cex="http://schemas.microsoft.com/office/word/2018/wordml/cex" xmlns:w16cid="http://schemas.microsoft.com/office/word/2016/wordml/cid" xmlns:w16="http://schemas.microsoft.com/office/word/2018/wordml" xmlns:w16sdtdh="http://schemas.microsoft.com/office/word/2020/wordml/sdtdatahash" xmlns:w16se="http://schemas.microsoft.com/office/word/2015/wordml/symex" xmlns:wpg="http://schemas.microsoft.com/office/word/2010/wordprocessingGroup" xmlns:wpi="http://schemas.microsoft.com/office/word/2010/wordprocessingInk" xmlns:wne="http://schemas.microsoft.com/office/word/2006/wordml" xmlns:wps="http://schemas.microsoft.com/office/word/2010/wordprocessingShape" mc:Ignorable="w14 w15 w16se w16cid w16 w16cex w16sdtdh wp14">
   <w:endnote w:type="separator" w:id="-1">
     <w:p>
       <w:pPr>
@@ -4423,7 +4489,7 @@
 </file>
 
 <file path=word/footer1.xml><?xml version="1.0" encoding="utf-8"?>
-<w:ftr xmlns:wpc="http://schemas.microsoft.com/office/word/2010/wordprocessingCanvas" xmlns:cx="http://schemas.microsoft.com/office/drawing/2014/chartex" xmlns:cx1="http://schemas.microsoft.com/office/drawing/2015/9/8/chartex" xmlns:cx2="http://schemas.microsoft.com/office/drawing/2015/10/21/chartex" xmlns:cx3="http://schemas.microsoft.com/office/drawing/2016/5/9/chartex" xmlns:cx4="http://schemas.microsoft.com/office/drawing/2016/5/10/chartex" xmlns:cx5="http://schemas.microsoft.com/office/drawing/2016/5/11/chartex" xmlns:cx6="http://schemas.microsoft.com/office/drawing/2016/5/12/chartex" xmlns:cx7="http://schemas.microsoft.com/office/drawing/2016/5/13/chartex" xmlns:cx8="http://schemas.microsoft.com/office/drawing/2016/5/14/chartex" xmlns:mc="http://schemas.openxmlformats.org/markup-compatibility/2006" xmlns:aink="http://schemas.microsoft.com/office/drawing/2016/ink" xmlns:am3d="http://schemas.microsoft.com/office/drawing/2017/model3d" xmlns:o="urn:schemas-microsoft-com:office:office" xmlns:oel="http://schemas.microsoft.com/office/2019/extlst" xmlns:r="http://schemas.openxmlformats.org/officeDocument/2006/relationships" xmlns:m="http://schemas.openxmlformats.org/officeDocument/2006/math" xmlns:v="urn:schemas-microsoft-com:vml" xmlns:wp14="http://schemas.microsoft.com/office/word/2010/wordprocessingDrawing" xmlns:wp="http://schemas.openxmlformats.org/drawingml/2006/wordprocessingDrawing" xmlns:w10="urn:schemas-microsoft-com:office:word" xmlns:w="http://schemas.openxmlformats.org/wordprocessingml/2006/main" xmlns:w14="http://schemas.microsoft.com/office/word/2010/wordml" xmlns:w15="http://schemas.microsoft.com/office/word/2012/wordml" xmlns:w16cex="http://schemas.microsoft.com/office/word/2018/wordml/cex" xmlns:w16cid="http://schemas.microsoft.com/office/word/2016/wordml/cid" xmlns:w16="http://schemas.microsoft.com/office/word/2018/wordml" xmlns:w16du="http://schemas.microsoft.com/office/word/2023/wordml/word16du" xmlns:w16sdtdh="http://schemas.microsoft.com/office/word/2020/wordml/sdtdatahash" xmlns:w16se="http://schemas.microsoft.com/office/word/2015/wordml/symex" xmlns:wpg="http://schemas.microsoft.com/office/word/2010/wordprocessingGroup" xmlns:wpi="http://schemas.microsoft.com/office/word/2010/wordprocessingInk" xmlns:wne="http://schemas.microsoft.com/office/word/2006/wordml" xmlns:wps="http://schemas.microsoft.com/office/word/2010/wordprocessingShape" mc:Ignorable="w14 w15 w16se w16cid w16 w16cex w16sdtdh wp14">
+<w:ftr xmlns:wpc="http://schemas.microsoft.com/office/word/2010/wordprocessingCanvas" xmlns:cx="http://schemas.microsoft.com/office/drawing/2014/chartex" xmlns:cx1="http://schemas.microsoft.com/office/drawing/2015/9/8/chartex" xmlns:cx2="http://schemas.microsoft.com/office/drawing/2015/10/21/chartex" xmlns:cx3="http://schemas.microsoft.com/office/drawing/2016/5/9/chartex" xmlns:cx4="http://schemas.microsoft.com/office/drawing/2016/5/10/chartex" xmlns:cx5="http://schemas.microsoft.com/office/drawing/2016/5/11/chartex" xmlns:cx6="http://schemas.microsoft.com/office/drawing/2016/5/12/chartex" xmlns:cx7="http://schemas.microsoft.com/office/drawing/2016/5/13/chartex" xmlns:cx8="http://schemas.microsoft.com/office/drawing/2016/5/14/chartex" xmlns:mc="http://schemas.openxmlformats.org/markup-compatibility/2006" xmlns:aink="http://schemas.microsoft.com/office/drawing/2016/ink" xmlns:am3d="http://schemas.microsoft.com/office/drawing/2017/model3d" xmlns:o="urn:schemas-microsoft-com:office:office" xmlns:oel="http://schemas.microsoft.com/office/2019/extlst" xmlns:r="http://schemas.openxmlformats.org/officeDocument/2006/relationships" xmlns:m="http://schemas.openxmlformats.org/officeDocument/2006/math" xmlns:v="urn:schemas-microsoft-com:vml" xmlns:wp14="http://schemas.microsoft.com/office/word/2010/wordprocessingDrawing" xmlns:wp="http://schemas.openxmlformats.org/drawingml/2006/wordprocessingDrawing" xmlns:w10="urn:schemas-microsoft-com:office:word" xmlns:w="http://schemas.openxmlformats.org/wordprocessingml/2006/main" xmlns:w14="http://schemas.microsoft.com/office/word/2010/wordml" xmlns:w15="http://schemas.microsoft.com/office/word/2012/wordml" xmlns:w16cex="http://schemas.microsoft.com/office/word/2018/wordml/cex" xmlns:w16cid="http://schemas.microsoft.com/office/word/2016/wordml/cid" xmlns:w16="http://schemas.microsoft.com/office/word/2018/wordml" xmlns:w16sdtdh="http://schemas.microsoft.com/office/word/2020/wordml/sdtdatahash" xmlns:w16se="http://schemas.microsoft.com/office/word/2015/wordml/symex" xmlns:wpg="http://schemas.microsoft.com/office/word/2010/wordprocessingGroup" xmlns:wpi="http://schemas.microsoft.com/office/word/2010/wordprocessingInk" xmlns:wne="http://schemas.microsoft.com/office/word/2006/wordml" xmlns:wps="http://schemas.microsoft.com/office/word/2010/wordprocessingShape" mc:Ignorable="w14 w15 w16se w16cid w16 w16cex w16sdtdh wp14">
   <w:sdt>
     <w:sdtPr>
       <w:id w:val="646478722"/>
@@ -4432,7 +4498,6 @@
         <w:docPartUnique/>
       </w:docPartObj>
     </w:sdtPr>
-    <w:sdtEndPr/>
     <w:sdtContent>
       <w:p>
         <w:pPr>
@@ -4656,7 +4721,7 @@
                 </wp:anchor>
               </w:drawing>
             </mc:Choice>
-            <mc:Fallback>
+            <mc:Fallback xmlns:w16du="http://schemas.microsoft.com/office/word/2023/wordml/word16du">
               <w:pict>
                 <v:shapetype w14:anchorId="6C3CEF11" id="_x0000_t32" coordsize="21600,21600" o:spt="32" o:oned="t" path="m,l21600,21600e" filled="f">
                   <v:path arrowok="t" fillok="f" o:connecttype="none"/>
@@ -4676,7 +4741,7 @@
 </file>
 
 <file path=word/footnotes.xml><?xml version="1.0" encoding="utf-8"?>
-<w:footnotes xmlns:wpc="http://schemas.microsoft.com/office/word/2010/wordprocessingCanvas" xmlns:cx="http://schemas.microsoft.com/office/drawing/2014/chartex" xmlns:cx1="http://schemas.microsoft.com/office/drawing/2015/9/8/chartex" xmlns:cx2="http://schemas.microsoft.com/office/drawing/2015/10/21/chartex" xmlns:cx3="http://schemas.microsoft.com/office/drawing/2016/5/9/chartex" xmlns:cx4="http://schemas.microsoft.com/office/drawing/2016/5/10/chartex" xmlns:cx5="http://schemas.microsoft.com/office/drawing/2016/5/11/chartex" xmlns:cx6="http://schemas.microsoft.com/office/drawing/2016/5/12/chartex" xmlns:cx7="http://schemas.microsoft.com/office/drawing/2016/5/13/chartex" xmlns:cx8="http://schemas.microsoft.com/office/drawing/2016/5/14/chartex" xmlns:mc="http://schemas.openxmlformats.org/markup-compatibility/2006" xmlns:aink="http://schemas.microsoft.com/office/drawing/2016/ink" xmlns:am3d="http://schemas.microsoft.com/office/drawing/2017/model3d" xmlns:o="urn:schemas-microsoft-com:office:office" xmlns:oel="http://schemas.microsoft.com/office/2019/extlst" xmlns:r="http://schemas.openxmlformats.org/officeDocument/2006/relationships" xmlns:m="http://schemas.openxmlformats.org/officeDocument/2006/math" xmlns:v="urn:schemas-microsoft-com:vml" xmlns:wp14="http://schemas.microsoft.com/office/word/2010/wordprocessingDrawing" xmlns:wp="http://schemas.openxmlformats.org/drawingml/2006/wordprocessingDrawing" xmlns:w10="urn:schemas-microsoft-com:office:word" xmlns:w="http://schemas.openxmlformats.org/wordprocessingml/2006/main" xmlns:w14="http://schemas.microsoft.com/office/word/2010/wordml" xmlns:w15="http://schemas.microsoft.com/office/word/2012/wordml" xmlns:w16cex="http://schemas.microsoft.com/office/word/2018/wordml/cex" xmlns:w16cid="http://schemas.microsoft.com/office/word/2016/wordml/cid" xmlns:w16="http://schemas.microsoft.com/office/word/2018/wordml" xmlns:w16du="http://schemas.microsoft.com/office/word/2023/wordml/word16du" xmlns:w16sdtdh="http://schemas.microsoft.com/office/word/2020/wordml/sdtdatahash" xmlns:w16se="http://schemas.microsoft.com/office/word/2015/wordml/symex" xmlns:wpg="http://schemas.microsoft.com/office/word/2010/wordprocessingGroup" xmlns:wpi="http://schemas.microsoft.com/office/word/2010/wordprocessingInk" xmlns:wne="http://schemas.microsoft.com/office/word/2006/wordml" xmlns:wps="http://schemas.microsoft.com/office/word/2010/wordprocessingShape" mc:Ignorable="w14 w15 w16se w16cid w16 w16cex w16sdtdh wp14">
+<w:footnotes xmlns:wpc="http://schemas.microsoft.com/office/word/2010/wordprocessingCanvas" xmlns:cx="http://schemas.microsoft.com/office/drawing/2014/chartex" xmlns:cx1="http://schemas.microsoft.com/office/drawing/2015/9/8/chartex" xmlns:cx2="http://schemas.microsoft.com/office/drawing/2015/10/21/chartex" xmlns:cx3="http://schemas.microsoft.com/office/drawing/2016/5/9/chartex" xmlns:cx4="http://schemas.microsoft.com/office/drawing/2016/5/10/chartex" xmlns:cx5="http://schemas.microsoft.com/office/drawing/2016/5/11/chartex" xmlns:cx6="http://schemas.microsoft.com/office/drawing/2016/5/12/chartex" xmlns:cx7="http://schemas.microsoft.com/office/drawing/2016/5/13/chartex" xmlns:cx8="http://schemas.microsoft.com/office/drawing/2016/5/14/chartex" xmlns:mc="http://schemas.openxmlformats.org/markup-compatibility/2006" xmlns:aink="http://schemas.microsoft.com/office/drawing/2016/ink" xmlns:am3d="http://schemas.microsoft.com/office/drawing/2017/model3d" xmlns:o="urn:schemas-microsoft-com:office:office" xmlns:oel="http://schemas.microsoft.com/office/2019/extlst" xmlns:r="http://schemas.openxmlformats.org/officeDocument/2006/relationships" xmlns:m="http://schemas.openxmlformats.org/officeDocument/2006/math" xmlns:v="urn:schemas-microsoft-com:vml" xmlns:wp14="http://schemas.microsoft.com/office/word/2010/wordprocessingDrawing" xmlns:wp="http://schemas.openxmlformats.org/drawingml/2006/wordprocessingDrawing" xmlns:w10="urn:schemas-microsoft-com:office:word" xmlns:w="http://schemas.openxmlformats.org/wordprocessingml/2006/main" xmlns:w14="http://schemas.microsoft.com/office/word/2010/wordml" xmlns:w15="http://schemas.microsoft.com/office/word/2012/wordml" xmlns:w16cex="http://schemas.microsoft.com/office/word/2018/wordml/cex" xmlns:w16cid="http://schemas.microsoft.com/office/word/2016/wordml/cid" xmlns:w16="http://schemas.microsoft.com/office/word/2018/wordml" xmlns:w16sdtdh="http://schemas.microsoft.com/office/word/2020/wordml/sdtdatahash" xmlns:w16se="http://schemas.microsoft.com/office/word/2015/wordml/symex" xmlns:wpg="http://schemas.microsoft.com/office/word/2010/wordprocessingGroup" xmlns:wpi="http://schemas.microsoft.com/office/word/2010/wordprocessingInk" xmlns:wne="http://schemas.microsoft.com/office/word/2006/wordml" xmlns:wps="http://schemas.microsoft.com/office/word/2010/wordprocessingShape" mc:Ignorable="w14 w15 w16se w16cid w16 w16cex w16sdtdh wp14">
   <w:footnote w:type="separator" w:id="-1">
     <w:p>
       <w:pPr>
@@ -4701,7 +4766,7 @@
 </file>
 
 <file path=word/numbering.xml><?xml version="1.0" encoding="utf-8"?>
-<w:numbering xmlns:wpc="http://schemas.microsoft.com/office/word/2010/wordprocessingCanvas" xmlns:cx="http://schemas.microsoft.com/office/drawing/2014/chartex" xmlns:cx1="http://schemas.microsoft.com/office/drawing/2015/9/8/chartex" xmlns:cx2="http://schemas.microsoft.com/office/drawing/2015/10/21/chartex" xmlns:cx3="http://schemas.microsoft.com/office/drawing/2016/5/9/chartex" xmlns:cx4="http://schemas.microsoft.com/office/drawing/2016/5/10/chartex" xmlns:cx5="http://schemas.microsoft.com/office/drawing/2016/5/11/chartex" xmlns:cx6="http://schemas.microsoft.com/office/drawing/2016/5/12/chartex" xmlns:cx7="http://schemas.microsoft.com/office/drawing/2016/5/13/chartex" xmlns:cx8="http://schemas.microsoft.com/office/drawing/2016/5/14/chartex" xmlns:mc="http://schemas.openxmlformats.org/markup-compatibility/2006" xmlns:aink="http://schemas.microsoft.com/office/drawing/2016/ink" xmlns:am3d="http://schemas.microsoft.com/office/drawing/2017/model3d" xmlns:o="urn:schemas-microsoft-com:office:office" xmlns:oel="http://schemas.microsoft.com/office/2019/extlst" xmlns:r="http://schemas.openxmlformats.org/officeDocument/2006/relationships" xmlns:m="http://schemas.openxmlformats.org/officeDocument/2006/math" xmlns:v="urn:schemas-microsoft-com:vml" xmlns:wp14="http://schemas.microsoft.com/office/word/2010/wordprocessingDrawing" xmlns:wp="http://schemas.openxmlformats.org/drawingml/2006/wordprocessingDrawing" xmlns:w10="urn:schemas-microsoft-com:office:word" xmlns:w="http://schemas.openxmlformats.org/wordprocessingml/2006/main" xmlns:w14="http://schemas.microsoft.com/office/word/2010/wordml" xmlns:w15="http://schemas.microsoft.com/office/word/2012/wordml" xmlns:w16cex="http://schemas.microsoft.com/office/word/2018/wordml/cex" xmlns:w16cid="http://schemas.microsoft.com/office/word/2016/wordml/cid" xmlns:w16="http://schemas.microsoft.com/office/word/2018/wordml" xmlns:w16du="http://schemas.microsoft.com/office/word/2023/wordml/word16du" xmlns:w16sdtdh="http://schemas.microsoft.com/office/word/2020/wordml/sdtdatahash" xmlns:w16se="http://schemas.microsoft.com/office/word/2015/wordml/symex" xmlns:wpg="http://schemas.microsoft.com/office/word/2010/wordprocessingGroup" xmlns:wpi="http://schemas.microsoft.com/office/word/2010/wordprocessingInk" xmlns:wne="http://schemas.microsoft.com/office/word/2006/wordml" xmlns:wps="http://schemas.microsoft.com/office/word/2010/wordprocessingShape" mc:Ignorable="w14 w15 w16se w16cid w16 w16cex w16sdtdh wp14">
+<w:numbering xmlns:wpc="http://schemas.microsoft.com/office/word/2010/wordprocessingCanvas" xmlns:cx="http://schemas.microsoft.com/office/drawing/2014/chartex" xmlns:cx1="http://schemas.microsoft.com/office/drawing/2015/9/8/chartex" xmlns:cx2="http://schemas.microsoft.com/office/drawing/2015/10/21/chartex" xmlns:cx3="http://schemas.microsoft.com/office/drawing/2016/5/9/chartex" xmlns:cx4="http://schemas.microsoft.com/office/drawing/2016/5/10/chartex" xmlns:cx5="http://schemas.microsoft.com/office/drawing/2016/5/11/chartex" xmlns:cx6="http://schemas.microsoft.com/office/drawing/2016/5/12/chartex" xmlns:cx7="http://schemas.microsoft.com/office/drawing/2016/5/13/chartex" xmlns:cx8="http://schemas.microsoft.com/office/drawing/2016/5/14/chartex" xmlns:mc="http://schemas.openxmlformats.org/markup-compatibility/2006" xmlns:aink="http://schemas.microsoft.com/office/drawing/2016/ink" xmlns:am3d="http://schemas.microsoft.com/office/drawing/2017/model3d" xmlns:o="urn:schemas-microsoft-com:office:office" xmlns:oel="http://schemas.microsoft.com/office/2019/extlst" xmlns:r="http://schemas.openxmlformats.org/officeDocument/2006/relationships" xmlns:m="http://schemas.openxmlformats.org/officeDocument/2006/math" xmlns:v="urn:schemas-microsoft-com:vml" xmlns:wp14="http://schemas.microsoft.com/office/word/2010/wordprocessingDrawing" xmlns:wp="http://schemas.openxmlformats.org/drawingml/2006/wordprocessingDrawing" xmlns:w10="urn:schemas-microsoft-com:office:word" xmlns:w="http://schemas.openxmlformats.org/wordprocessingml/2006/main" xmlns:w14="http://schemas.microsoft.com/office/word/2010/wordml" xmlns:w15="http://schemas.microsoft.com/office/word/2012/wordml" xmlns:w16cex="http://schemas.microsoft.com/office/word/2018/wordml/cex" xmlns:w16cid="http://schemas.microsoft.com/office/word/2016/wordml/cid" xmlns:w16="http://schemas.microsoft.com/office/word/2018/wordml" xmlns:w16sdtdh="http://schemas.microsoft.com/office/word/2020/wordml/sdtdatahash" xmlns:w16se="http://schemas.microsoft.com/office/word/2015/wordml/symex" xmlns:wpg="http://schemas.microsoft.com/office/word/2010/wordprocessingGroup" xmlns:wpi="http://schemas.microsoft.com/office/word/2010/wordprocessingInk" xmlns:wne="http://schemas.microsoft.com/office/word/2006/wordml" xmlns:wps="http://schemas.microsoft.com/office/word/2010/wordprocessingShape" mc:Ignorable="w14 w15 w16se w16cid w16 w16cex w16sdtdh wp14">
   <w:abstractNum w:abstractNumId="0" w15:restartNumberingAfterBreak="0">
     <w:nsid w:val="12130B05"/>
     <w:multiLevelType w:val="hybridMultilevel"/>
@@ -5527,7 +5592,7 @@
   <w:style w:type="paragraph" w:default="1" w:styleId="Normal">
     <w:name w:val="Normal"/>
     <w:qFormat/>
-    <w:rsid w:val="004827A3"/>
+    <w:rsid w:val="005C091F"/>
   </w:style>
   <w:style w:type="paragraph" w:styleId="Heading1">
     <w:name w:val="heading 1"/>

</xml_diff>